<commit_message>
Actualizar documento entrega, con UML
</commit_message>
<xml_diff>
--- a/Entrega 26 aug.docx
+++ b/Entrega 26 aug.docx
@@ -120,7 +120,15 @@
     <w:p/>
     <w:p>
       <w:r>
-        <w:t>Para manejar los pedidos, la empresa requiere un sistema informático que controle los camiones, para encontrar comportamientos sospechosos, y las llamadas al Call Center, para ofrecer un mejor servicio y tomar las quejas de los clientes. Con estos requerimientos funcionales,</w:t>
+        <w:t xml:space="preserve">Para manejar los pedidos, la empresa requiere un sistema informático que controle los camiones, para encontrar comportamientos sospechosos, y las llamadas al </w:t>
+      </w:r>
+      <w:proofErr w:type="spellStart"/>
+      <w:r>
+        <w:t>Call</w:t>
+      </w:r>
+      <w:proofErr w:type="spellEnd"/>
+      <w:r>
+        <w:t xml:space="preserve"> Center, para ofrecer un mejor servicio y tomar las quejas de los clientes. Con estos requerimientos funcionales,</w:t>
       </w:r>
     </w:p>
     <w:p>
@@ -240,6 +248,7 @@
                 <w:szCs w:val="22"/>
               </w:rPr>
             </w:pPr>
+            <w:proofErr w:type="spellStart"/>
             <w:r>
               <w:rPr>
                 <w:rFonts w:ascii="Calibri" w:hAnsi="Calibri" w:cs="Calibri"/>
@@ -248,6 +257,7 @@
               </w:rPr>
               <w:t>ManejoInterfaz</w:t>
             </w:r>
+            <w:proofErr w:type="spellEnd"/>
           </w:p>
         </w:tc>
       </w:tr>
@@ -390,7 +400,27 @@
                 <w:sz w:val="22"/>
                 <w:szCs w:val="22"/>
               </w:rPr>
-              <w:t>Órdenes en forma de texto (String)</w:t>
+              <w:t>Órdenes en forma de texto (</w:t>
+            </w:r>
+            <w:proofErr w:type="spellStart"/>
+            <w:r>
+              <w:rPr>
+                <w:rFonts w:ascii="Calibri" w:hAnsi="Calibri" w:cs="Calibri"/>
+                <w:b w:val="0"/>
+                <w:sz w:val="22"/>
+                <w:szCs w:val="22"/>
+              </w:rPr>
+              <w:t>String</w:t>
+            </w:r>
+            <w:proofErr w:type="spellEnd"/>
+            <w:r>
+              <w:rPr>
+                <w:rFonts w:ascii="Calibri" w:hAnsi="Calibri" w:cs="Calibri"/>
+                <w:b w:val="0"/>
+                <w:sz w:val="22"/>
+                <w:szCs w:val="22"/>
+              </w:rPr>
+              <w:t>)</w:t>
             </w:r>
           </w:p>
           <w:p>
@@ -481,7 +511,27 @@
                 <w:szCs w:val="22"/>
               </w:rPr>
               <w:lastRenderedPageBreak/>
-              <w:t>Respuesta en forma de texto (String)</w:t>
+              <w:t>Respuesta en forma de texto (</w:t>
+            </w:r>
+            <w:proofErr w:type="spellStart"/>
+            <w:r>
+              <w:rPr>
+                <w:rFonts w:ascii="Calibri" w:hAnsi="Calibri" w:cs="Calibri"/>
+                <w:b w:val="0"/>
+                <w:sz w:val="22"/>
+                <w:szCs w:val="22"/>
+              </w:rPr>
+              <w:t>String</w:t>
+            </w:r>
+            <w:proofErr w:type="spellEnd"/>
+            <w:r>
+              <w:rPr>
+                <w:rFonts w:ascii="Calibri" w:hAnsi="Calibri" w:cs="Calibri"/>
+                <w:b w:val="0"/>
+                <w:sz w:val="22"/>
+                <w:szCs w:val="22"/>
+              </w:rPr>
+              <w:t>)</w:t>
             </w:r>
           </w:p>
           <w:p>
@@ -571,6 +621,7 @@
                 <w:szCs w:val="22"/>
               </w:rPr>
             </w:pPr>
+            <w:proofErr w:type="spellStart"/>
             <w:r>
               <w:rPr>
                 <w:rFonts w:ascii="Calibri" w:hAnsi="Calibri" w:cs="Calibri"/>
@@ -579,6 +630,7 @@
               </w:rPr>
               <w:t>CallCenter</w:t>
             </w:r>
+            <w:proofErr w:type="spellEnd"/>
           </w:p>
         </w:tc>
       </w:tr>
@@ -644,16 +696,7 @@
                 <w:sz w:val="22"/>
                 <w:szCs w:val="22"/>
               </w:rPr>
-              <w:t xml:space="preserve">Se encarga de recibir </w:t>
-            </w:r>
-            <w:r>
-              <w:rPr>
-                <w:rFonts w:ascii="Calibri" w:hAnsi="Calibri" w:cs="Calibri"/>
-                <w:b w:val="0"/>
-                <w:sz w:val="22"/>
-                <w:szCs w:val="22"/>
-              </w:rPr>
-              <w:t>las llamadas, clasificarlas y atender los casos conforme se vayan reportando.</w:t>
+              <w:t>Se encarga de recibir las llamadas, clasificarlas y atender los casos conforme se vayan reportando.</w:t>
             </w:r>
           </w:p>
         </w:tc>
@@ -820,8 +863,9 @@
                 <w:sz w:val="22"/>
                 <w:szCs w:val="22"/>
               </w:rPr>
-              <w:t>Respuesta en forma de texto (String)</w:t>
+              <w:t>Respuesta en forma de texto (</w:t>
             </w:r>
+            <w:proofErr w:type="spellStart"/>
             <w:r>
               <w:rPr>
                 <w:rFonts w:ascii="Calibri" w:hAnsi="Calibri" w:cs="Calibri"/>
@@ -829,8 +873,29 @@
                 <w:sz w:val="22"/>
                 <w:szCs w:val="22"/>
               </w:rPr>
-              <w:t xml:space="preserve"> a ManejoInterfaz</w:t>
+              <w:t>String</w:t>
             </w:r>
+            <w:proofErr w:type="spellEnd"/>
+            <w:r>
+              <w:rPr>
+                <w:rFonts w:ascii="Calibri" w:hAnsi="Calibri" w:cs="Calibri"/>
+                <w:b w:val="0"/>
+                <w:sz w:val="22"/>
+                <w:szCs w:val="22"/>
+              </w:rPr>
+              <w:t xml:space="preserve">) a </w:t>
+            </w:r>
+            <w:proofErr w:type="spellStart"/>
+            <w:r>
+              <w:rPr>
+                <w:rFonts w:ascii="Calibri" w:hAnsi="Calibri" w:cs="Calibri"/>
+                <w:b w:val="0"/>
+                <w:sz w:val="22"/>
+                <w:szCs w:val="22"/>
+              </w:rPr>
+              <w:t>ManejoInterfaz</w:t>
+            </w:r>
+            <w:proofErr w:type="spellEnd"/>
           </w:p>
           <w:p>
             <w:pPr>
@@ -909,10 +974,48 @@
       </w:r>
     </w:p>
     <w:p>
+      <w:r>
+        <w:rPr>
+          <w:noProof/>
+        </w:rPr>
+      </w:r>
+      <w:r>
+        <w:pict w14:anchorId="3D49D3A9">
+          <v:shapetype id="_x0000_t75" coordsize="21600,21600" o:spt="75" o:preferrelative="t" path="m@4@5l@4@11@9@11@9@5xe" filled="f" stroked="f">
+            <v:stroke joinstyle="miter"/>
+            <v:formulas>
+              <v:f eqn="if lineDrawn pixelLineWidth 0"/>
+              <v:f eqn="sum @0 1 0"/>
+              <v:f eqn="sum 0 0 @1"/>
+              <v:f eqn="prod @2 1 2"/>
+              <v:f eqn="prod @3 21600 pixelWidth"/>
+              <v:f eqn="prod @3 21600 pixelHeight"/>
+              <v:f eqn="sum @0 0 1"/>
+              <v:f eqn="prod @6 1 2"/>
+              <v:f eqn="prod @7 21600 pixelWidth"/>
+              <v:f eqn="sum @8 21600 0"/>
+              <v:f eqn="prod @7 21600 pixelHeight"/>
+              <v:f eqn="sum @10 21600 0"/>
+            </v:formulas>
+            <v:path o:extrusionok="f" gradientshapeok="t" o:connecttype="rect"/>
+            <o:lock v:ext="edit" aspectratio="t"/>
+          </v:shapetype>
+          <v:shape id="_x0000_s1026" type="#_x0000_t75" style="width:428.25pt;height:733.35pt;mso-left-percent:-10001;mso-top-percent:-10001;mso-position-horizontal:absolute;mso-position-horizontal-relative:char;mso-position-vertical:absolute;mso-position-vertical-relative:line;mso-left-percent:-10001;mso-top-percent:-10001">
+            <v:imagedata r:id="rId8" o:title="umlfinal"/>
+            <w10:wrap type="none"/>
+            <w10:anchorlock/>
+          </v:shape>
+        </w:pict>
+      </w:r>
+      <w:bookmarkStart w:id="0" w:name="_GoBack"/>
+      <w:bookmarkEnd w:id="0"/>
+    </w:p>
+    <w:p>
       <w:pPr>
         <w:pStyle w:val="Ttulo1"/>
       </w:pPr>
       <w:r>
+        <w:lastRenderedPageBreak/>
         <w:t>Análisis de complejidad</w:t>
       </w:r>
     </w:p>
@@ -928,7 +1031,15 @@
         <w:t xml:space="preserve"> más importantes, copie el fragmento de código que satisface dicho requerimiento y haga un análisis de complejidad para cada uno</w:t>
       </w:r>
       <w:r>
-        <w:t>. Indique el porqué de su respuesta, si piensa que no es la solución óptima explique porqué tomó dicha decisión y cual podría ser una mejor solución (si es la óptima indique porqué lo es).</w:t>
+        <w:t xml:space="preserve">. Indique el porqué de su respuesta, si piensa que no es la solución óptima explique porqué tomó dicha decisión y </w:t>
+      </w:r>
+      <w:proofErr w:type="spellStart"/>
+      <w:r>
+        <w:t>cual</w:t>
+      </w:r>
+      <w:proofErr w:type="spellEnd"/>
+      <w:r>
+        <w:t xml:space="preserve"> podría ser una mejor solución (si es la óptima indique porqué lo es).</w:t>
       </w:r>
     </w:p>
     <w:p/>
@@ -942,13 +1053,169 @@
           <w:szCs w:val="18"/>
         </w:rPr>
       </w:pPr>
-      <w:r>
-        <w:rPr>
-          <w:rFonts w:ascii="Courier New" w:hAnsi="Courier New" w:cs="Courier New"/>
-          <w:sz w:val="18"/>
-          <w:szCs w:val="18"/>
-        </w:rPr>
-        <w:t>Public boolean recibirLlamada(String datosCliente, String PQR, Date fechaProblema, String razonLlamada)</w:t>
+      <w:proofErr w:type="spellStart"/>
+      <w:r>
+        <w:rPr>
+          <w:rFonts w:ascii="Courier New" w:hAnsi="Courier New" w:cs="Courier New"/>
+          <w:sz w:val="18"/>
+          <w:szCs w:val="18"/>
+        </w:rPr>
+        <w:t>Public</w:t>
+      </w:r>
+      <w:proofErr w:type="spellEnd"/>
+      <w:r>
+        <w:rPr>
+          <w:rFonts w:ascii="Courier New" w:hAnsi="Courier New" w:cs="Courier New"/>
+          <w:sz w:val="18"/>
+          <w:szCs w:val="18"/>
+        </w:rPr>
+        <w:t xml:space="preserve"> </w:t>
+      </w:r>
+      <w:proofErr w:type="spellStart"/>
+      <w:r>
+        <w:rPr>
+          <w:rFonts w:ascii="Courier New" w:hAnsi="Courier New" w:cs="Courier New"/>
+          <w:sz w:val="18"/>
+          <w:szCs w:val="18"/>
+        </w:rPr>
+        <w:t>boolean</w:t>
+      </w:r>
+      <w:proofErr w:type="spellEnd"/>
+      <w:r>
+        <w:rPr>
+          <w:rFonts w:ascii="Courier New" w:hAnsi="Courier New" w:cs="Courier New"/>
+          <w:sz w:val="18"/>
+          <w:szCs w:val="18"/>
+        </w:rPr>
+        <w:t xml:space="preserve"> </w:t>
+      </w:r>
+      <w:proofErr w:type="spellStart"/>
+      <w:proofErr w:type="gramStart"/>
+      <w:r>
+        <w:rPr>
+          <w:rFonts w:ascii="Courier New" w:hAnsi="Courier New" w:cs="Courier New"/>
+          <w:sz w:val="18"/>
+          <w:szCs w:val="18"/>
+        </w:rPr>
+        <w:t>recibirLlamada</w:t>
+      </w:r>
+      <w:proofErr w:type="spellEnd"/>
+      <w:r>
+        <w:rPr>
+          <w:rFonts w:ascii="Courier New" w:hAnsi="Courier New" w:cs="Courier New"/>
+          <w:sz w:val="18"/>
+          <w:szCs w:val="18"/>
+        </w:rPr>
+        <w:t>(</w:t>
+      </w:r>
+      <w:proofErr w:type="spellStart"/>
+      <w:proofErr w:type="gramEnd"/>
+      <w:r>
+        <w:rPr>
+          <w:rFonts w:ascii="Courier New" w:hAnsi="Courier New" w:cs="Courier New"/>
+          <w:sz w:val="18"/>
+          <w:szCs w:val="18"/>
+        </w:rPr>
+        <w:t>String</w:t>
+      </w:r>
+      <w:proofErr w:type="spellEnd"/>
+      <w:r>
+        <w:rPr>
+          <w:rFonts w:ascii="Courier New" w:hAnsi="Courier New" w:cs="Courier New"/>
+          <w:sz w:val="18"/>
+          <w:szCs w:val="18"/>
+        </w:rPr>
+        <w:t xml:space="preserve"> </w:t>
+      </w:r>
+      <w:proofErr w:type="spellStart"/>
+      <w:r>
+        <w:rPr>
+          <w:rFonts w:ascii="Courier New" w:hAnsi="Courier New" w:cs="Courier New"/>
+          <w:sz w:val="18"/>
+          <w:szCs w:val="18"/>
+        </w:rPr>
+        <w:t>datosCliente</w:t>
+      </w:r>
+      <w:proofErr w:type="spellEnd"/>
+      <w:r>
+        <w:rPr>
+          <w:rFonts w:ascii="Courier New" w:hAnsi="Courier New" w:cs="Courier New"/>
+          <w:sz w:val="18"/>
+          <w:szCs w:val="18"/>
+        </w:rPr>
+        <w:t xml:space="preserve">, </w:t>
+      </w:r>
+      <w:proofErr w:type="spellStart"/>
+      <w:r>
+        <w:rPr>
+          <w:rFonts w:ascii="Courier New" w:hAnsi="Courier New" w:cs="Courier New"/>
+          <w:sz w:val="18"/>
+          <w:szCs w:val="18"/>
+        </w:rPr>
+        <w:t>String</w:t>
+      </w:r>
+      <w:proofErr w:type="spellEnd"/>
+      <w:r>
+        <w:rPr>
+          <w:rFonts w:ascii="Courier New" w:hAnsi="Courier New" w:cs="Courier New"/>
+          <w:sz w:val="18"/>
+          <w:szCs w:val="18"/>
+        </w:rPr>
+        <w:t xml:space="preserve"> PQR, Date </w:t>
+      </w:r>
+      <w:proofErr w:type="spellStart"/>
+      <w:r>
+        <w:rPr>
+          <w:rFonts w:ascii="Courier New" w:hAnsi="Courier New" w:cs="Courier New"/>
+          <w:sz w:val="18"/>
+          <w:szCs w:val="18"/>
+        </w:rPr>
+        <w:t>fechaProblema</w:t>
+      </w:r>
+      <w:proofErr w:type="spellEnd"/>
+      <w:r>
+        <w:rPr>
+          <w:rFonts w:ascii="Courier New" w:hAnsi="Courier New" w:cs="Courier New"/>
+          <w:sz w:val="18"/>
+          <w:szCs w:val="18"/>
+        </w:rPr>
+        <w:t xml:space="preserve">, </w:t>
+      </w:r>
+      <w:proofErr w:type="spellStart"/>
+      <w:r>
+        <w:rPr>
+          <w:rFonts w:ascii="Courier New" w:hAnsi="Courier New" w:cs="Courier New"/>
+          <w:sz w:val="18"/>
+          <w:szCs w:val="18"/>
+        </w:rPr>
+        <w:t>String</w:t>
+      </w:r>
+      <w:proofErr w:type="spellEnd"/>
+      <w:r>
+        <w:rPr>
+          <w:rFonts w:ascii="Courier New" w:hAnsi="Courier New" w:cs="Courier New"/>
+          <w:sz w:val="18"/>
+          <w:szCs w:val="18"/>
+        </w:rPr>
+        <w:t xml:space="preserve"> </w:t>
+      </w:r>
+      <w:proofErr w:type="spellStart"/>
+      <w:r>
+        <w:rPr>
+          <w:rFonts w:ascii="Courier New" w:hAnsi="Courier New" w:cs="Courier New"/>
+          <w:sz w:val="18"/>
+          <w:szCs w:val="18"/>
+        </w:rPr>
+        <w:t>razonLlamada</w:t>
+      </w:r>
+      <w:proofErr w:type="spellEnd"/>
+      <w:r>
+        <w:rPr>
+          <w:rFonts w:ascii="Courier New" w:hAnsi="Courier New" w:cs="Courier New"/>
+          <w:sz w:val="18"/>
+          <w:szCs w:val="18"/>
+        </w:rPr>
+        <w:t>)</w:t>
       </w:r>
     </w:p>
     <w:p>
@@ -978,17 +1245,53 @@
           <w:rFonts w:ascii="Courier New" w:hAnsi="Courier New" w:cs="Courier New"/>
           <w:sz w:val="18"/>
           <w:szCs w:val="18"/>
-          <w:lang w:val="en-US"/>
-        </w:rPr>
-      </w:pPr>
-      <w:r>
-        <w:rPr>
-          <w:rFonts w:ascii="Courier New" w:hAnsi="Courier New" w:cs="Courier New"/>
-          <w:sz w:val="18"/>
-          <w:szCs w:val="18"/>
-          <w:lang w:val="en-US"/>
-        </w:rPr>
-        <w:t>for(i=0;i&lt;clientes.size;i++)</w:t>
+        </w:rPr>
+      </w:pPr>
+      <w:proofErr w:type="spellStart"/>
+      <w:proofErr w:type="gramStart"/>
+      <w:r>
+        <w:rPr>
+          <w:rFonts w:ascii="Courier New" w:hAnsi="Courier New" w:cs="Courier New"/>
+          <w:sz w:val="18"/>
+          <w:szCs w:val="18"/>
+        </w:rPr>
+        <w:t>for</w:t>
+      </w:r>
+      <w:proofErr w:type="spellEnd"/>
+      <w:r>
+        <w:rPr>
+          <w:rFonts w:ascii="Courier New" w:hAnsi="Courier New" w:cs="Courier New"/>
+          <w:sz w:val="18"/>
+          <w:szCs w:val="18"/>
+        </w:rPr>
+        <w:t>(</w:t>
+      </w:r>
+      <w:proofErr w:type="gramEnd"/>
+      <w:r>
+        <w:rPr>
+          <w:rFonts w:ascii="Courier New" w:hAnsi="Courier New" w:cs="Courier New"/>
+          <w:sz w:val="18"/>
+          <w:szCs w:val="18"/>
+        </w:rPr>
+        <w:t>i=0;i&lt;</w:t>
+      </w:r>
+      <w:proofErr w:type="spellStart"/>
+      <w:r>
+        <w:rPr>
+          <w:rFonts w:ascii="Courier New" w:hAnsi="Courier New" w:cs="Courier New"/>
+          <w:sz w:val="18"/>
+          <w:szCs w:val="18"/>
+        </w:rPr>
+        <w:t>clientes.size;i</w:t>
+      </w:r>
+      <w:proofErr w:type="spellEnd"/>
+      <w:r>
+        <w:rPr>
+          <w:rFonts w:ascii="Courier New" w:hAnsi="Courier New" w:cs="Courier New"/>
+          <w:sz w:val="18"/>
+          <w:szCs w:val="18"/>
+        </w:rPr>
+        <w:t>++)</w:t>
       </w:r>
     </w:p>
     <w:p>
@@ -1007,7 +1310,6 @@
           <w:rFonts w:ascii="Courier New" w:hAnsi="Courier New" w:cs="Courier New"/>
           <w:sz w:val="18"/>
           <w:szCs w:val="18"/>
-          <w:lang w:val="en-US"/>
         </w:rPr>
         <w:tab/>
       </w:r>
@@ -1040,7 +1342,48 @@
           <w:lang w:val="es-CO"/>
         </w:rPr>
         <w:tab/>
-        <w:t>If(datosCliente==client</w:t>
+      </w:r>
+      <w:proofErr w:type="spellStart"/>
+      <w:proofErr w:type="gramStart"/>
+      <w:r>
+        <w:rPr>
+          <w:rFonts w:ascii="Courier New" w:hAnsi="Courier New" w:cs="Courier New"/>
+          <w:sz w:val="18"/>
+          <w:szCs w:val="18"/>
+          <w:lang w:val="es-CO"/>
+        </w:rPr>
+        <w:t>If</w:t>
+      </w:r>
+      <w:proofErr w:type="spellEnd"/>
+      <w:r>
+        <w:rPr>
+          <w:rFonts w:ascii="Courier New" w:hAnsi="Courier New" w:cs="Courier New"/>
+          <w:sz w:val="18"/>
+          <w:szCs w:val="18"/>
+          <w:lang w:val="es-CO"/>
+        </w:rPr>
+        <w:t>(</w:t>
+      </w:r>
+      <w:proofErr w:type="spellStart"/>
+      <w:proofErr w:type="gramEnd"/>
+      <w:r>
+        <w:rPr>
+          <w:rFonts w:ascii="Courier New" w:hAnsi="Courier New" w:cs="Courier New"/>
+          <w:sz w:val="18"/>
+          <w:szCs w:val="18"/>
+          <w:lang w:val="es-CO"/>
+        </w:rPr>
+        <w:t>datosCliente</w:t>
+      </w:r>
+      <w:proofErr w:type="spellEnd"/>
+      <w:r>
+        <w:rPr>
+          <w:rFonts w:ascii="Courier New" w:hAnsi="Courier New" w:cs="Courier New"/>
+          <w:sz w:val="18"/>
+          <w:szCs w:val="18"/>
+          <w:lang w:val="es-CO"/>
+        </w:rPr>
+        <w:t>==client</w:t>
       </w:r>
       <w:r>
         <w:rPr>
@@ -1127,8 +1470,9 @@
           <w:lang w:val="es-CO"/>
         </w:rPr>
         <w:tab/>
-        <w:t>Caso ultimaLlamada=new Caso(client</w:t>
-      </w:r>
+        <w:t xml:space="preserve">Caso </w:t>
+      </w:r>
+      <w:proofErr w:type="spellStart"/>
       <w:r>
         <w:rPr>
           <w:rFonts w:ascii="Courier New" w:hAnsi="Courier New" w:cs="Courier New"/>
@@ -1136,6 +1480,45 @@
           <w:szCs w:val="18"/>
           <w:lang w:val="es-CO"/>
         </w:rPr>
+        <w:t>ultimaLlamada</w:t>
+      </w:r>
+      <w:proofErr w:type="spellEnd"/>
+      <w:r>
+        <w:rPr>
+          <w:rFonts w:ascii="Courier New" w:hAnsi="Courier New" w:cs="Courier New"/>
+          <w:sz w:val="18"/>
+          <w:szCs w:val="18"/>
+          <w:lang w:val="es-CO"/>
+        </w:rPr>
+        <w:t xml:space="preserve">=new </w:t>
+      </w:r>
+      <w:proofErr w:type="gramStart"/>
+      <w:r>
+        <w:rPr>
+          <w:rFonts w:ascii="Courier New" w:hAnsi="Courier New" w:cs="Courier New"/>
+          <w:sz w:val="18"/>
+          <w:szCs w:val="18"/>
+          <w:lang w:val="es-CO"/>
+        </w:rPr>
+        <w:t>Caso(</w:t>
+      </w:r>
+      <w:proofErr w:type="gramEnd"/>
+      <w:r>
+        <w:rPr>
+          <w:rFonts w:ascii="Courier New" w:hAnsi="Courier New" w:cs="Courier New"/>
+          <w:sz w:val="18"/>
+          <w:szCs w:val="18"/>
+          <w:lang w:val="es-CO"/>
+        </w:rPr>
+        <w:t>client</w:t>
+      </w:r>
+      <w:r>
+        <w:rPr>
+          <w:rFonts w:ascii="Courier New" w:hAnsi="Courier New" w:cs="Courier New"/>
+          <w:sz w:val="18"/>
+          <w:szCs w:val="18"/>
+          <w:lang w:val="es-CO"/>
+        </w:rPr>
         <w:t>e</w:t>
       </w:r>
       <w:r>
@@ -1165,13 +1548,23 @@
         </w:rPr>
         <w:t xml:space="preserve">, PQR, </w:t>
       </w:r>
-      <w:r>
-        <w:rPr>
-          <w:rFonts w:ascii="Courier New" w:hAnsi="Courier New" w:cs="Courier New"/>
-          <w:sz w:val="18"/>
-          <w:szCs w:val="18"/>
-        </w:rPr>
-        <w:t>fechaProblema);</w:t>
+      <w:proofErr w:type="spellStart"/>
+      <w:r>
+        <w:rPr>
+          <w:rFonts w:ascii="Courier New" w:hAnsi="Courier New" w:cs="Courier New"/>
+          <w:sz w:val="18"/>
+          <w:szCs w:val="18"/>
+        </w:rPr>
+        <w:t>fechaProblema</w:t>
+      </w:r>
+      <w:proofErr w:type="spellEnd"/>
+      <w:r>
+        <w:rPr>
+          <w:rFonts w:ascii="Courier New" w:hAnsi="Courier New" w:cs="Courier New"/>
+          <w:sz w:val="18"/>
+          <w:szCs w:val="18"/>
+        </w:rPr>
+        <w:t>);</w:t>
       </w:r>
     </w:p>
     <w:p>
@@ -1199,7 +1592,24 @@
           <w:szCs w:val="18"/>
         </w:rPr>
         <w:tab/>
-        <w:t>Return true;</w:t>
+      </w:r>
+      <w:proofErr w:type="spellStart"/>
+      <w:r>
+        <w:rPr>
+          <w:rFonts w:ascii="Courier New" w:hAnsi="Courier New" w:cs="Courier New"/>
+          <w:sz w:val="18"/>
+          <w:szCs w:val="18"/>
+        </w:rPr>
+        <w:t>Return</w:t>
+      </w:r>
+      <w:proofErr w:type="spellEnd"/>
+      <w:r>
+        <w:rPr>
+          <w:rFonts w:ascii="Courier New" w:hAnsi="Courier New" w:cs="Courier New"/>
+          <w:sz w:val="18"/>
+          <w:szCs w:val="18"/>
+        </w:rPr>
+        <w:t xml:space="preserve"> true;</w:t>
       </w:r>
     </w:p>
     <w:p>
@@ -1266,7 +1676,43 @@
           <w:sz w:val="18"/>
           <w:szCs w:val="18"/>
         </w:rPr>
-        <w:t>Cliente esteCliente= new Cliente (datosCliente);</w:t>
+        <w:t xml:space="preserve">Cliente </w:t>
+      </w:r>
+      <w:proofErr w:type="spellStart"/>
+      <w:r>
+        <w:rPr>
+          <w:rFonts w:ascii="Courier New" w:hAnsi="Courier New" w:cs="Courier New"/>
+          <w:sz w:val="18"/>
+          <w:szCs w:val="18"/>
+        </w:rPr>
+        <w:t>esteCliente</w:t>
+      </w:r>
+      <w:proofErr w:type="spellEnd"/>
+      <w:r>
+        <w:rPr>
+          <w:rFonts w:ascii="Courier New" w:hAnsi="Courier New" w:cs="Courier New"/>
+          <w:sz w:val="18"/>
+          <w:szCs w:val="18"/>
+        </w:rPr>
+        <w:t>= new Cliente (</w:t>
+      </w:r>
+      <w:proofErr w:type="spellStart"/>
+      <w:r>
+        <w:rPr>
+          <w:rFonts w:ascii="Courier New" w:hAnsi="Courier New" w:cs="Courier New"/>
+          <w:sz w:val="18"/>
+          <w:szCs w:val="18"/>
+        </w:rPr>
+        <w:t>datosCliente</w:t>
+      </w:r>
+      <w:proofErr w:type="spellEnd"/>
+      <w:r>
+        <w:rPr>
+          <w:rFonts w:ascii="Courier New" w:hAnsi="Courier New" w:cs="Courier New"/>
+          <w:sz w:val="18"/>
+          <w:szCs w:val="18"/>
+        </w:rPr>
+        <w:t>);</w:t>
       </w:r>
     </w:p>
     <w:p>
@@ -1279,14 +1725,47 @@
           <w:szCs w:val="18"/>
         </w:rPr>
       </w:pPr>
-      <w:r>
-        <w:rPr>
-          <w:rFonts w:ascii="Courier New" w:hAnsi="Courier New" w:cs="Courier New"/>
-          <w:sz w:val="18"/>
-          <w:szCs w:val="18"/>
-          <w:lang w:val="en-US"/>
-        </w:rPr>
-        <w:t>Clients.add(esteCliente);</w:t>
+      <w:proofErr w:type="spellStart"/>
+      <w:proofErr w:type="gramStart"/>
+      <w:r>
+        <w:rPr>
+          <w:rFonts w:ascii="Courier New" w:hAnsi="Courier New" w:cs="Courier New"/>
+          <w:sz w:val="18"/>
+          <w:szCs w:val="18"/>
+          <w:lang w:val="es-CO"/>
+        </w:rPr>
+        <w:t>Clients.add</w:t>
+      </w:r>
+      <w:proofErr w:type="spellEnd"/>
+      <w:r>
+        <w:rPr>
+          <w:rFonts w:ascii="Courier New" w:hAnsi="Courier New" w:cs="Courier New"/>
+          <w:sz w:val="18"/>
+          <w:szCs w:val="18"/>
+          <w:lang w:val="es-CO"/>
+        </w:rPr>
+        <w:t>(</w:t>
+      </w:r>
+      <w:proofErr w:type="spellStart"/>
+      <w:proofErr w:type="gramEnd"/>
+      <w:r>
+        <w:rPr>
+          <w:rFonts w:ascii="Courier New" w:hAnsi="Courier New" w:cs="Courier New"/>
+          <w:sz w:val="18"/>
+          <w:szCs w:val="18"/>
+          <w:lang w:val="es-CO"/>
+        </w:rPr>
+        <w:t>esteCliente</w:t>
+      </w:r>
+      <w:proofErr w:type="spellEnd"/>
+      <w:r>
+        <w:rPr>
+          <w:rFonts w:ascii="Courier New" w:hAnsi="Courier New" w:cs="Courier New"/>
+          <w:sz w:val="18"/>
+          <w:szCs w:val="18"/>
+          <w:lang w:val="es-CO"/>
+        </w:rPr>
+        <w:t>);</w:t>
       </w:r>
     </w:p>
     <w:p>
@@ -1306,8 +1785,40 @@
           <w:szCs w:val="18"/>
           <w:lang w:val="es-CO"/>
         </w:rPr>
-        <w:t>Caso ultimaLlamada=new Caso(</w:t>
-      </w:r>
+        <w:t xml:space="preserve">Caso </w:t>
+      </w:r>
+      <w:proofErr w:type="spellStart"/>
+      <w:r>
+        <w:rPr>
+          <w:rFonts w:ascii="Courier New" w:hAnsi="Courier New" w:cs="Courier New"/>
+          <w:sz w:val="18"/>
+          <w:szCs w:val="18"/>
+          <w:lang w:val="es-CO"/>
+        </w:rPr>
+        <w:t>ultimaLlamada</w:t>
+      </w:r>
+      <w:proofErr w:type="spellEnd"/>
+      <w:r>
+        <w:rPr>
+          <w:rFonts w:ascii="Courier New" w:hAnsi="Courier New" w:cs="Courier New"/>
+          <w:sz w:val="18"/>
+          <w:szCs w:val="18"/>
+          <w:lang w:val="es-CO"/>
+        </w:rPr>
+        <w:t xml:space="preserve">=new </w:t>
+      </w:r>
+      <w:proofErr w:type="gramStart"/>
+      <w:r>
+        <w:rPr>
+          <w:rFonts w:ascii="Courier New" w:hAnsi="Courier New" w:cs="Courier New"/>
+          <w:sz w:val="18"/>
+          <w:szCs w:val="18"/>
+          <w:lang w:val="es-CO"/>
+        </w:rPr>
+        <w:t>Caso(</w:t>
+      </w:r>
+      <w:proofErr w:type="spellStart"/>
+      <w:proofErr w:type="gramEnd"/>
       <w:r>
         <w:rPr>
           <w:rFonts w:ascii="Courier New" w:hAnsi="Courier New" w:cs="Courier New"/>
@@ -1316,6 +1827,7 @@
         </w:rPr>
         <w:t>esteCliente</w:t>
       </w:r>
+      <w:proofErr w:type="spellEnd"/>
       <w:r>
         <w:rPr>
           <w:rFonts w:ascii="Courier New" w:hAnsi="Courier New" w:cs="Courier New"/>
@@ -1325,13 +1837,23 @@
         </w:rPr>
         <w:t xml:space="preserve">, PQR, </w:t>
       </w:r>
-      <w:r>
-        <w:rPr>
-          <w:rFonts w:ascii="Courier New" w:hAnsi="Courier New" w:cs="Courier New"/>
-          <w:sz w:val="18"/>
-          <w:szCs w:val="18"/>
-        </w:rPr>
-        <w:t>fechaProblema);</w:t>
+      <w:proofErr w:type="spellStart"/>
+      <w:r>
+        <w:rPr>
+          <w:rFonts w:ascii="Courier New" w:hAnsi="Courier New" w:cs="Courier New"/>
+          <w:sz w:val="18"/>
+          <w:szCs w:val="18"/>
+        </w:rPr>
+        <w:t>fechaProblema</w:t>
+      </w:r>
+      <w:proofErr w:type="spellEnd"/>
+      <w:r>
+        <w:rPr>
+          <w:rFonts w:ascii="Courier New" w:hAnsi="Courier New" w:cs="Courier New"/>
+          <w:sz w:val="18"/>
+          <w:szCs w:val="18"/>
+        </w:rPr>
+        <w:t>);</w:t>
       </w:r>
     </w:p>
     <w:p>
@@ -1342,15 +1864,15 @@
           <w:rFonts w:ascii="Courier New" w:hAnsi="Courier New" w:cs="Courier New"/>
           <w:sz w:val="18"/>
           <w:szCs w:val="18"/>
-          <w:lang w:val="en-US"/>
-        </w:rPr>
-      </w:pPr>
-      <w:r>
-        <w:rPr>
-          <w:rFonts w:ascii="Courier New" w:hAnsi="Courier New" w:cs="Courier New"/>
-          <w:sz w:val="18"/>
-          <w:szCs w:val="18"/>
-          <w:lang w:val="en-US"/>
+          <w:lang w:val="es-CO"/>
+        </w:rPr>
+      </w:pPr>
+      <w:r>
+        <w:rPr>
+          <w:rFonts w:ascii="Courier New" w:hAnsi="Courier New" w:cs="Courier New"/>
+          <w:sz w:val="18"/>
+          <w:szCs w:val="18"/>
+          <w:lang w:val="es-CO"/>
         </w:rPr>
         <w:t>}</w:t>
       </w:r>
@@ -1365,7 +1887,6 @@
         <w:rPr>
           <w:lang w:val="es-CO"/>
         </w:rPr>
-        <w:lastRenderedPageBreak/>
         <w:t>Recibe las llamadas, tomando los datos del cliente, el tipo de llamada que es, la fecha del problema, y la raz</w:t>
       </w:r>
       <w:r>
@@ -1391,19 +1912,47 @@
         <w:rPr>
           <w:lang w:val="es-CO"/>
         </w:rPr>
-        <w:t>En el peor caso, deberá recorrer la lista completa (N) y generar los objetos (cte). En el mejor caso hallará el cliente en la punta de la lista (1)</w:t>
-      </w:r>
+        <w:t>En el peor caso, deberá recorrer la lista completa (N) y generar los objetos (</w:t>
+      </w:r>
+      <w:proofErr w:type="spellStart"/>
       <w:r>
         <w:rPr>
           <w:lang w:val="es-CO"/>
         </w:rPr>
+        <w:t>cte</w:t>
+      </w:r>
+      <w:proofErr w:type="spellEnd"/>
+      <w:r>
+        <w:rPr>
+          <w:lang w:val="es-CO"/>
+        </w:rPr>
+        <w:t>). En el mejor caso hallará el cliente en la punta de la lista (1)</w:t>
+      </w:r>
+      <w:r>
+        <w:rPr>
+          <w:lang w:val="es-CO"/>
+        </w:rPr>
         <w:t xml:space="preserve"> o estará vacía (0)</w:t>
       </w:r>
       <w:r>
         <w:rPr>
           <w:lang w:val="es-CO"/>
         </w:rPr>
-        <w:t xml:space="preserve"> y agregará el nuevo caso (cte). Por esto este método es de complejidad N.</w:t>
+        <w:t xml:space="preserve"> y agregará el nuevo caso (</w:t>
+      </w:r>
+      <w:proofErr w:type="spellStart"/>
+      <w:r>
+        <w:rPr>
+          <w:lang w:val="es-CO"/>
+        </w:rPr>
+        <w:t>cte</w:t>
+      </w:r>
+      <w:proofErr w:type="spellEnd"/>
+      <w:r>
+        <w:rPr>
+          <w:lang w:val="es-CO"/>
+        </w:rPr>
+        <w:t>). Por esto este método es de complejidad N.</w:t>
       </w:r>
     </w:p>
     <w:p>
@@ -1422,22 +1971,42 @@
         <w:rPr>
           <w:lang w:val="es-CO"/>
         </w:rPr>
-        <w:t>ta sin orden si un objeto existe. Ahora bien, si clientes es una lista ordenada, la complejidad se reduce, ya que la búsqueda binaria es muy eficiente. Se puede usar heaps o hashTables como estructuras, optimizando la inserción y búsqueda</w:t>
-      </w:r>
-      <w:bookmarkStart w:id="0" w:name="_GoBack"/>
-      <w:bookmarkEnd w:id="0"/>
+        <w:t xml:space="preserve">ta sin orden si un objeto existe. Ahora bien, si clientes es una lista ordenada, la complejidad se reduce, ya que la búsqueda binaria es muy eficiente. Se puede usar </w:t>
+      </w:r>
+      <w:proofErr w:type="spellStart"/>
       <w:r>
         <w:rPr>
           <w:lang w:val="es-CO"/>
         </w:rPr>
-        <w:t>.</w:t>
+        <w:t>heaps</w:t>
+      </w:r>
+      <w:proofErr w:type="spellEnd"/>
+      <w:r>
+        <w:rPr>
+          <w:lang w:val="es-CO"/>
+        </w:rPr>
+        <w:t xml:space="preserve"> o </w:t>
+      </w:r>
+      <w:proofErr w:type="spellStart"/>
+      <w:r>
+        <w:rPr>
+          <w:lang w:val="es-CO"/>
+        </w:rPr>
+        <w:t>hashTables</w:t>
+      </w:r>
+      <w:proofErr w:type="spellEnd"/>
+      <w:r>
+        <w:rPr>
+          <w:lang w:val="es-CO"/>
+        </w:rPr>
+        <w:t xml:space="preserve"> como estructuras, optimizando la inserción y búsqueda.</w:t>
       </w:r>
     </w:p>
     <w:sectPr>
-      <w:footerReference w:type="even" r:id="rId8"/>
-      <w:footerReference w:type="default" r:id="rId9"/>
-      <w:headerReference w:type="first" r:id="rId10"/>
-      <w:footerReference w:type="first" r:id="rId11"/>
+      <w:footerReference w:type="even" r:id="rId9"/>
+      <w:footerReference w:type="default" r:id="rId10"/>
+      <w:headerReference w:type="first" r:id="rId11"/>
+      <w:footerReference w:type="first" r:id="rId12"/>
       <w:pgSz w:w="12240" w:h="15840"/>
       <w:pgMar w:top="720" w:right="1138" w:bottom="965" w:left="1138" w:header="706" w:footer="677" w:gutter="0"/>
       <w:cols w:space="708"/>
@@ -1620,7 +2189,7 @@
         <w:rStyle w:val="Nmerodepgina"/>
         <w:noProof/>
       </w:rPr>
-      <w:t>3</w:t>
+      <w:t>2</w:t>
     </w:r>
     <w:r>
       <w:rPr>
@@ -4182,6 +4751,7 @@
   </w:compat>
   <w:rsids>
     <w:rsidRoot w:val="008A3C84"/>
+    <w:rsid w:val="00040DD4"/>
     <w:rsid w:val="005C0FFC"/>
     <w:rsid w:val="008A3C84"/>
     <w:rsid w:val="00B16C2B"/>
@@ -4976,7 +5546,7 @@
 </file>
 
 <file path=customXml/itemProps1.xml><?xml version="1.0" encoding="utf-8"?>
-<ds:datastoreItem xmlns:ds="http://schemas.openxmlformats.org/officeDocument/2006/customXml" ds:itemID="{8C78C644-3961-4868-8580-291859577E62}">
+<ds:datastoreItem xmlns:ds="http://schemas.openxmlformats.org/officeDocument/2006/customXml" ds:itemID="{D7DB8413-2758-40A6-8B67-DAFED4D85112}">
   <ds:schemaRefs>
     <ds:schemaRef ds:uri="http://schemas.openxmlformats.org/officeDocument/2006/bibliography"/>
   </ds:schemaRefs>

</xml_diff>